<commit_message>
Se anadio sonido, se edito documentacion y se probo el manejo de arduino
</commit_message>
<xml_diff>
--- a/Documentacion.docx
+++ b/Documentacion.docx
@@ -6,6 +6,9 @@
     <w:p/>
     <w:p>
       <w:r>
+        <w:rPr>
+          <w:noProof/>
+        </w:rPr>
         <w:drawing>
           <wp:inline distT="0" distB="0" distL="0" distR="0" wp14:anchorId="50860D43" wp14:editId="2F37D36B">
             <wp:extent cx="6447155" cy="7900035"/>
@@ -22,7 +25,7 @@
                     <pic:cNvPicPr/>
                   </pic:nvPicPr>
                   <pic:blipFill>
-                    <a:blip r:embed="rId4"/>
+                    <a:blip r:embed="rId5"/>
                     <a:stretch>
                       <a:fillRect/>
                     </a:stretch>
@@ -47,24 +50,54 @@
     <w:p>
       <w:pPr>
         <w:jc w:val="both"/>
-      </w:pPr>
-      <w:r>
+        <w:rPr>
+          <w:lang w:val="en-US"/>
+        </w:rPr>
+      </w:pPr>
+      <w:r>
+        <w:rPr>
+          <w:lang w:val="en-US"/>
+        </w:rPr>
         <w:lastRenderedPageBreak/>
-        <w:t>Introducción:</w:t>
-      </w:r>
-    </w:p>
-    <w:p>
-      <w:pPr>
-        <w:jc w:val="both"/>
-        <w:rPr>
-          <w:lang w:val="en-US"/>
-        </w:rPr>
-      </w:pPr>
-      <w:r>
-        <w:rPr>
-          <w:lang w:val="en-US"/>
-        </w:rPr>
-        <w:t>This project consists of making a battleship game using python and various supported libraries.</w:t>
+        <w:t>Introd</w:t>
+      </w:r>
+      <w:r>
+        <w:rPr>
+          <w:lang w:val="en-US"/>
+        </w:rPr>
+        <w:t>uction</w:t>
+      </w:r>
+      <w:r>
+        <w:rPr>
+          <w:lang w:val="en-US"/>
+        </w:rPr>
+        <w:t>:</w:t>
+      </w:r>
+    </w:p>
+    <w:p>
+      <w:pPr>
+        <w:jc w:val="both"/>
+        <w:rPr>
+          <w:lang w:val="en-US"/>
+        </w:rPr>
+      </w:pPr>
+      <w:r>
+        <w:rPr>
+          <w:lang w:val="en-US"/>
+        </w:rPr>
+        <w:t xml:space="preserve">This project consists of making a battleship game using python </w:t>
+      </w:r>
+      <w:r>
+        <w:rPr>
+          <w:lang w:val="en-US"/>
+        </w:rPr>
+        <w:t xml:space="preserve">3.10 </w:t>
+      </w:r>
+      <w:r>
+        <w:rPr>
+          <w:lang w:val="en-US"/>
+        </w:rPr>
+        <w:t>and various supported libraries.</w:t>
       </w:r>
       <w:r>
         <w:rPr>
@@ -72,19 +105,11 @@
         </w:rPr>
         <w:t xml:space="preserve"> </w:t>
       </w:r>
-      <w:proofErr w:type="gramStart"/>
-      <w:r>
-        <w:rPr>
-          <w:lang w:val="en-US"/>
-        </w:rPr>
-        <w:t>Among</w:t>
-      </w:r>
-      <w:proofErr w:type="gramEnd"/>
-      <w:r>
-        <w:rPr>
-          <w:lang w:val="en-US"/>
-        </w:rPr>
-        <w:t xml:space="preserve"> the libraries used in the project is </w:t>
+      <w:r>
+        <w:rPr>
+          <w:lang w:val="en-US"/>
+        </w:rPr>
+        <w:t xml:space="preserve">Among the libraries used in the project is </w:t>
       </w:r>
       <w:proofErr w:type="spellStart"/>
       <w:r>
@@ -98,6 +123,12 @@
         <w:rPr>
           <w:lang w:val="en-US"/>
         </w:rPr>
+        <w:t xml:space="preserve"> (8.6.12)</w:t>
+      </w:r>
+      <w:r>
+        <w:rPr>
+          <w:lang w:val="en-US"/>
+        </w:rPr>
         <w:t xml:space="preserve">. The entire startup interface was made with </w:t>
       </w:r>
       <w:proofErr w:type="spellStart"/>
@@ -118,19 +149,7 @@
         <w:rPr>
           <w:lang w:val="en-US"/>
         </w:rPr>
-        <w:t xml:space="preserve">, this includes the registration screen, the about screen, the help </w:t>
-      </w:r>
-      <w:r>
-        <w:rPr>
-          <w:lang w:val="en-US"/>
-        </w:rPr>
-        <w:t>screen,</w:t>
-      </w:r>
-      <w:r>
-        <w:rPr>
-          <w:lang w:val="en-US"/>
-        </w:rPr>
-        <w:t xml:space="preserve"> and the ship selection screen.</w:t>
+        <w:t>, this includes the registration screen, the about screen, the help screen, and the ship selection screen.</w:t>
       </w:r>
       <w:r>
         <w:rPr>
@@ -144,6 +163,540 @@
         </w:rPr>
         <w:t>The main functions of the home screen are responsible for opening each of the tabs on the home screen.</w:t>
       </w:r>
+      <w:r>
+        <w:rPr>
+          <w:lang w:val="en-US"/>
+        </w:rPr>
+        <w:t xml:space="preserve"> </w:t>
+      </w:r>
+      <w:r>
+        <w:rPr>
+          <w:lang w:val="en-US"/>
+        </w:rPr>
+        <w:t>A method of code development was used, which consists of implementing the use of different canvas for each window to be displayed</w:t>
+      </w:r>
+      <w:r>
+        <w:rPr>
+          <w:lang w:val="en-US"/>
+        </w:rPr>
+        <w:t xml:space="preserve">, </w:t>
+      </w:r>
+      <w:r>
+        <w:rPr>
+          <w:lang w:val="en-US"/>
+        </w:rPr>
+        <w:t>for this we used the .</w:t>
+      </w:r>
+      <w:proofErr w:type="spellStart"/>
+      <w:r>
+        <w:rPr>
+          <w:lang w:val="en-US"/>
+        </w:rPr>
+        <w:t>place_forget</w:t>
+      </w:r>
+      <w:proofErr w:type="spellEnd"/>
+      <w:r>
+        <w:rPr>
+          <w:lang w:val="en-US"/>
+        </w:rPr>
+        <w:t>() method that allows to forget that a canvas was placed and put another one in its place.</w:t>
+      </w:r>
+      <w:r>
+        <w:rPr>
+          <w:lang w:val="en-US"/>
+        </w:rPr>
+        <w:t xml:space="preserve"> </w:t>
+      </w:r>
+      <w:r>
+        <w:rPr>
+          <w:lang w:val="en-US"/>
+        </w:rPr>
+        <w:t>Each window function, performs the .</w:t>
+      </w:r>
+      <w:proofErr w:type="spellStart"/>
+      <w:r>
+        <w:rPr>
+          <w:lang w:val="en-US"/>
+        </w:rPr>
+        <w:t>place_forget</w:t>
+      </w:r>
+      <w:proofErr w:type="spellEnd"/>
+      <w:r>
+        <w:rPr>
+          <w:lang w:val="en-US"/>
+        </w:rPr>
+        <w:t xml:space="preserve"> of the previous canvas and does the .place of the new </w:t>
+      </w:r>
+      <w:proofErr w:type="spellStart"/>
+      <w:r>
+        <w:rPr>
+          <w:lang w:val="en-US"/>
+        </w:rPr>
+        <w:t>canva</w:t>
+      </w:r>
+      <w:proofErr w:type="spellEnd"/>
+      <w:r>
+        <w:rPr>
+          <w:lang w:val="en-US"/>
+        </w:rPr>
+        <w:t>, this for all windows.</w:t>
+      </w:r>
+    </w:p>
+    <w:p>
+      <w:pPr>
+        <w:jc w:val="both"/>
+        <w:rPr>
+          <w:lang w:val="en-US"/>
+        </w:rPr>
+      </w:pPr>
+    </w:p>
+    <w:p>
+      <w:pPr>
+        <w:jc w:val="both"/>
+        <w:rPr>
+          <w:lang w:val="en-US"/>
+        </w:rPr>
+      </w:pPr>
+      <w:r>
+        <w:rPr>
+          <w:lang w:val="en-US"/>
+        </w:rPr>
+        <w:t>Conclusions</w:t>
+      </w:r>
+      <w:r>
+        <w:rPr>
+          <w:lang w:val="en-US"/>
+        </w:rPr>
+        <w:t xml:space="preserve">: </w:t>
+      </w:r>
+    </w:p>
+    <w:p>
+      <w:pPr>
+        <w:pStyle w:val="Prrafodelista"/>
+        <w:numPr>
+          <w:ilvl w:val="0"/>
+          <w:numId w:val="3"/>
+        </w:numPr>
+        <w:jc w:val="both"/>
+        <w:rPr>
+          <w:lang w:val="en-US"/>
+        </w:rPr>
+      </w:pPr>
+      <w:r>
+        <w:rPr>
+          <w:lang w:val="en-US"/>
+        </w:rPr>
+        <w:t xml:space="preserve">Using the </w:t>
+      </w:r>
+      <w:proofErr w:type="spellStart"/>
+      <w:r>
+        <w:rPr>
+          <w:lang w:val="en-US"/>
+        </w:rPr>
+        <w:t>Tkinter</w:t>
+      </w:r>
+      <w:proofErr w:type="spellEnd"/>
+      <w:r>
+        <w:rPr>
+          <w:lang w:val="en-US"/>
+        </w:rPr>
+        <w:t xml:space="preserve"> module for window management and GUI realization is an advantage over </w:t>
+      </w:r>
+      <w:proofErr w:type="spellStart"/>
+      <w:r>
+        <w:rPr>
+          <w:lang w:val="en-US"/>
+        </w:rPr>
+        <w:t>pygame</w:t>
+      </w:r>
+      <w:proofErr w:type="spellEnd"/>
+      <w:r>
+        <w:rPr>
+          <w:lang w:val="en-US"/>
+        </w:rPr>
+        <w:t>.</w:t>
+      </w:r>
+    </w:p>
+    <w:p>
+      <w:pPr>
+        <w:pStyle w:val="Prrafodelista"/>
+        <w:numPr>
+          <w:ilvl w:val="0"/>
+          <w:numId w:val="3"/>
+        </w:numPr>
+        <w:jc w:val="both"/>
+        <w:rPr>
+          <w:lang w:val="en-US"/>
+        </w:rPr>
+      </w:pPr>
+      <w:r>
+        <w:rPr>
+          <w:lang w:val="en-US"/>
+        </w:rPr>
+        <w:t>In our case, the use of the .</w:t>
+      </w:r>
+      <w:proofErr w:type="spellStart"/>
+      <w:r>
+        <w:rPr>
+          <w:lang w:val="en-US"/>
+        </w:rPr>
+        <w:t>place_forget</w:t>
+      </w:r>
+      <w:proofErr w:type="spellEnd"/>
+      <w:r>
+        <w:rPr>
+          <w:lang w:val="en-US"/>
+        </w:rPr>
+        <w:t xml:space="preserve"> method facilitated the management of the windows since it was very easy to create and close them.</w:t>
+      </w:r>
+    </w:p>
+    <w:p>
+      <w:pPr>
+        <w:pStyle w:val="Prrafodelista"/>
+        <w:numPr>
+          <w:ilvl w:val="0"/>
+          <w:numId w:val="3"/>
+        </w:numPr>
+        <w:jc w:val="both"/>
+        <w:rPr>
+          <w:lang w:val="en-US"/>
+        </w:rPr>
+      </w:pPr>
+      <w:r>
+        <w:rPr>
+          <w:lang w:val="en-US"/>
+        </w:rPr>
+        <w:t>The use of pre-built images for the help and about windows facilitates the assembly of the help and about windows.</w:t>
+      </w:r>
+    </w:p>
+    <w:p>
+      <w:pPr>
+        <w:pStyle w:val="Prrafodelista"/>
+        <w:numPr>
+          <w:ilvl w:val="0"/>
+          <w:numId w:val="3"/>
+        </w:numPr>
+        <w:jc w:val="both"/>
+        <w:rPr>
+          <w:lang w:val="en-US"/>
+        </w:rPr>
+      </w:pPr>
+      <w:r>
+        <w:rPr>
+          <w:lang w:val="en-US"/>
+        </w:rPr>
+        <w:t xml:space="preserve">The use of </w:t>
+      </w:r>
+      <w:proofErr w:type="spellStart"/>
+      <w:r>
+        <w:rPr>
+          <w:lang w:val="en-US"/>
+        </w:rPr>
+        <w:t>OptionMenu</w:t>
+      </w:r>
+      <w:proofErr w:type="spellEnd"/>
+      <w:r>
+        <w:rPr>
+          <w:lang w:val="en-US"/>
+        </w:rPr>
+        <w:t xml:space="preserve"> and </w:t>
+      </w:r>
+      <w:proofErr w:type="spellStart"/>
+      <w:r>
+        <w:rPr>
+          <w:lang w:val="en-US"/>
+        </w:rPr>
+        <w:t>radioButton</w:t>
+      </w:r>
+      <w:proofErr w:type="spellEnd"/>
+      <w:r>
+        <w:rPr>
+          <w:lang w:val="en-US"/>
+        </w:rPr>
+        <w:t xml:space="preserve"> for the realization of buttons and selectors is a visual and handling advantage over conventional </w:t>
+      </w:r>
+      <w:proofErr w:type="spellStart"/>
+      <w:r>
+        <w:rPr>
+          <w:lang w:val="en-US"/>
+        </w:rPr>
+        <w:t>Tkinter</w:t>
+      </w:r>
+      <w:proofErr w:type="spellEnd"/>
+      <w:r>
+        <w:rPr>
+          <w:lang w:val="en-US"/>
+        </w:rPr>
+        <w:t xml:space="preserve"> buttons.</w:t>
+      </w:r>
+    </w:p>
+    <w:p>
+      <w:pPr>
+        <w:pStyle w:val="Prrafodelista"/>
+        <w:numPr>
+          <w:ilvl w:val="0"/>
+          <w:numId w:val="3"/>
+        </w:numPr>
+        <w:jc w:val="both"/>
+        <w:rPr>
+          <w:lang w:val="en-US"/>
+        </w:rPr>
+      </w:pPr>
+      <w:r>
+        <w:rPr>
+          <w:lang w:val="en-US"/>
+        </w:rPr>
+        <w:t>Separating the functions of each type into different files allows you to have a better control of where they are.</w:t>
+      </w:r>
+    </w:p>
+    <w:p>
+      <w:pPr>
+        <w:pStyle w:val="Prrafodelista"/>
+        <w:numPr>
+          <w:ilvl w:val="0"/>
+          <w:numId w:val="3"/>
+        </w:numPr>
+        <w:jc w:val="both"/>
+        <w:rPr>
+          <w:lang w:val="en-US"/>
+        </w:rPr>
+      </w:pPr>
+      <w:r>
+        <w:rPr>
+          <w:lang w:val="en-US"/>
+        </w:rPr>
+        <w:t>Separating files into folders helps to have a better control of the program.</w:t>
+      </w:r>
+    </w:p>
+    <w:p>
+      <w:pPr>
+        <w:pStyle w:val="Prrafodelista"/>
+        <w:numPr>
+          <w:ilvl w:val="0"/>
+          <w:numId w:val="3"/>
+        </w:numPr>
+        <w:jc w:val="both"/>
+        <w:rPr>
+          <w:lang w:val="en-US"/>
+        </w:rPr>
+      </w:pPr>
+      <w:r>
+        <w:rPr>
+          <w:lang w:val="en-US"/>
+        </w:rPr>
+        <w:t xml:space="preserve">The use of paint, </w:t>
+      </w:r>
+      <w:proofErr w:type="spellStart"/>
+      <w:r>
+        <w:rPr>
+          <w:lang w:val="en-US"/>
+        </w:rPr>
+        <w:t>canva</w:t>
+      </w:r>
+      <w:proofErr w:type="spellEnd"/>
+      <w:r>
+        <w:rPr>
+          <w:lang w:val="en-US"/>
+        </w:rPr>
+        <w:t xml:space="preserve"> and photoshop allows for optimal image management in terms of image editing.</w:t>
+      </w:r>
+    </w:p>
+    <w:p>
+      <w:pPr>
+        <w:pStyle w:val="Prrafodelista"/>
+        <w:numPr>
+          <w:ilvl w:val="0"/>
+          <w:numId w:val="3"/>
+        </w:numPr>
+        <w:jc w:val="both"/>
+        <w:rPr>
+          <w:lang w:val="en-US"/>
+        </w:rPr>
+      </w:pPr>
+      <w:r>
+        <w:rPr>
+          <w:lang w:val="en-US"/>
+        </w:rPr>
+        <w:t xml:space="preserve">The use of </w:t>
+      </w:r>
+      <w:proofErr w:type="spellStart"/>
+      <w:r>
+        <w:rPr>
+          <w:lang w:val="en-US"/>
+        </w:rPr>
+        <w:t>github</w:t>
+      </w:r>
+      <w:proofErr w:type="spellEnd"/>
+      <w:r>
+        <w:rPr>
+          <w:lang w:val="en-US"/>
+        </w:rPr>
+        <w:t xml:space="preserve"> for version control allows to keep a better control of what is being done and who is doing it.</w:t>
+      </w:r>
+    </w:p>
+    <w:p>
+      <w:pPr>
+        <w:pStyle w:val="Prrafodelista"/>
+        <w:numPr>
+          <w:ilvl w:val="0"/>
+          <w:numId w:val="3"/>
+        </w:numPr>
+        <w:jc w:val="both"/>
+        <w:rPr>
+          <w:lang w:val="en-US"/>
+        </w:rPr>
+      </w:pPr>
+      <w:r>
+        <w:rPr>
+          <w:lang w:val="en-US"/>
+        </w:rPr>
+        <w:t xml:space="preserve">The use of Visual Studio Code and PyCharm extensions allows for better management of </w:t>
+      </w:r>
+      <w:proofErr w:type="spellStart"/>
+      <w:r>
+        <w:rPr>
+          <w:lang w:val="en-US"/>
+        </w:rPr>
+        <w:t>github</w:t>
+      </w:r>
+      <w:proofErr w:type="spellEnd"/>
+      <w:r>
+        <w:rPr>
+          <w:lang w:val="en-US"/>
+        </w:rPr>
+        <w:t xml:space="preserve"> version control.</w:t>
+      </w:r>
+    </w:p>
+    <w:p>
+      <w:pPr>
+        <w:pStyle w:val="Prrafodelista"/>
+        <w:numPr>
+          <w:ilvl w:val="0"/>
+          <w:numId w:val="3"/>
+        </w:numPr>
+        <w:jc w:val="both"/>
+        <w:rPr>
+          <w:lang w:val="en-US"/>
+        </w:rPr>
+      </w:pPr>
+      <w:r>
+        <w:rPr>
+          <w:lang w:val="en-US"/>
+        </w:rPr>
+        <w:t xml:space="preserve">The use of </w:t>
+      </w:r>
+      <w:proofErr w:type="spellStart"/>
+      <w:r>
+        <w:rPr>
+          <w:lang w:val="en-US"/>
+        </w:rPr>
+        <w:t>pyfirmata</w:t>
+      </w:r>
+      <w:proofErr w:type="spellEnd"/>
+      <w:r>
+        <w:rPr>
+          <w:lang w:val="en-US"/>
+        </w:rPr>
+        <w:t xml:space="preserve"> to control the </w:t>
+      </w:r>
+      <w:proofErr w:type="spellStart"/>
+      <w:r>
+        <w:rPr>
+          <w:lang w:val="en-US"/>
+        </w:rPr>
+        <w:t>arduino</w:t>
+      </w:r>
+      <w:proofErr w:type="spellEnd"/>
+      <w:r>
+        <w:rPr>
+          <w:lang w:val="en-US"/>
+        </w:rPr>
+        <w:t xml:space="preserve"> with python is much better than any other module for the same purpose.</w:t>
+      </w:r>
+    </w:p>
+    <w:p>
+      <w:pPr>
+        <w:jc w:val="both"/>
+        <w:rPr>
+          <w:lang w:val="en-US"/>
+        </w:rPr>
+      </w:pPr>
+    </w:p>
+    <w:p>
+      <w:pPr>
+        <w:jc w:val="both"/>
+        <w:rPr>
+          <w:lang w:val="en-US"/>
+        </w:rPr>
+      </w:pPr>
+      <w:r>
+        <w:rPr>
+          <w:lang w:val="en-US"/>
+        </w:rPr>
+        <w:t>Recommendations:</w:t>
+      </w:r>
+    </w:p>
+    <w:p>
+      <w:pPr>
+        <w:pStyle w:val="Prrafodelista"/>
+        <w:numPr>
+          <w:ilvl w:val="0"/>
+          <w:numId w:val="1"/>
+        </w:numPr>
+        <w:jc w:val="both"/>
+        <w:rPr>
+          <w:lang w:val="en-US"/>
+        </w:rPr>
+      </w:pPr>
+      <w:r>
+        <w:rPr>
+          <w:lang w:val="en-US"/>
+        </w:rPr>
+        <w:t xml:space="preserve">We recommend the use of </w:t>
+      </w:r>
+      <w:proofErr w:type="spellStart"/>
+      <w:r>
+        <w:rPr>
+          <w:lang w:val="en-US"/>
+        </w:rPr>
+        <w:t>pygame</w:t>
+      </w:r>
+      <w:proofErr w:type="spellEnd"/>
+      <w:r>
+        <w:rPr>
+          <w:lang w:val="en-US"/>
+        </w:rPr>
+        <w:t xml:space="preserve"> for the game, as this allows to simplify the handling of all the functions for the game.</w:t>
+      </w:r>
+    </w:p>
+    <w:p>
+      <w:pPr>
+        <w:pStyle w:val="Prrafodelista"/>
+        <w:numPr>
+          <w:ilvl w:val="0"/>
+          <w:numId w:val="1"/>
+        </w:numPr>
+        <w:jc w:val="both"/>
+        <w:rPr>
+          <w:lang w:val="en-US"/>
+        </w:rPr>
+      </w:pPr>
+    </w:p>
+    <w:p>
+      <w:pPr>
+        <w:jc w:val="both"/>
+        <w:rPr>
+          <w:lang w:val="en-US"/>
+        </w:rPr>
+      </w:pPr>
+    </w:p>
+    <w:p>
+      <w:pPr>
+        <w:jc w:val="both"/>
+        <w:rPr>
+          <w:lang w:val="en-US"/>
+        </w:rPr>
+      </w:pPr>
       <w:r>
         <w:rPr>
           <w:lang w:val="en-US"/>
@@ -159,6 +712,287 @@
     </w:sectPr>
   </w:body>
 </w:document>
+</file>
+
+<file path=word/numbering.xml><?xml version="1.0" encoding="utf-8"?>
+<w:numbering xmlns:wpc="http://schemas.microsoft.com/office/word/2010/wordprocessingCanvas" xmlns:cx="http://schemas.microsoft.com/office/drawing/2014/chartex" xmlns:cx1="http://schemas.microsoft.com/office/drawing/2015/9/8/chartex" xmlns:cx2="http://schemas.microsoft.com/office/drawing/2015/10/21/chartex" xmlns:cx3="http://schemas.microsoft.com/office/drawing/2016/5/9/chartex" xmlns:cx4="http://schemas.microsoft.com/office/drawing/2016/5/10/chartex" xmlns:cx5="http://schemas.microsoft.com/office/drawing/2016/5/11/chartex" xmlns:cx6="http://schemas.microsoft.com/office/drawing/2016/5/12/chartex" xmlns:cx7="http://schemas.microsoft.com/office/drawing/2016/5/13/chartex" xmlns:cx8="http://schemas.microsoft.com/office/drawing/2016/5/14/chartex" xmlns:mc="http://schemas.openxmlformats.org/markup-compatibility/2006" xmlns:aink="http://schemas.microsoft.com/office/drawing/2016/ink" xmlns:am3d="http://schemas.microsoft.com/office/drawing/2017/model3d" xmlns:o="urn:schemas-microsoft-com:office:office" xmlns:oel="http://schemas.microsoft.com/office/2019/extlst" xmlns:r="http://schemas.openxmlformats.org/officeDocument/2006/relationships" xmlns:m="http://schemas.openxmlformats.org/officeDocument/2006/math" xmlns:v="urn:schemas-microsoft-com:vml" xmlns:wp14="http://schemas.microsoft.com/office/word/2010/wordprocessingDrawing" xmlns:wp="http://schemas.openxmlformats.org/drawingml/2006/wordprocessingDrawing" xmlns:w10="urn:schemas-microsoft-com:office:word" xmlns:w="http://schemas.openxmlformats.org/wordprocessingml/2006/main" xmlns:w14="http://schemas.microsoft.com/office/word/2010/wordml" xmlns:w15="http://schemas.microsoft.com/office/word/2012/wordml" xmlns:w16cex="http://schemas.microsoft.com/office/word/2018/wordml/cex" xmlns:w16cid="http://schemas.microsoft.com/office/word/2016/wordml/cid" xmlns:w16="http://schemas.microsoft.com/office/word/2018/wordml" xmlns:w16sdtdh="http://schemas.microsoft.com/office/word/2020/wordml/sdtdatahash" xmlns:w16se="http://schemas.microsoft.com/office/word/2015/wordml/symex" xmlns:wpg="http://schemas.microsoft.com/office/word/2010/wordprocessingGroup" xmlns:wpi="http://schemas.microsoft.com/office/word/2010/wordprocessingInk" xmlns:wne="http://schemas.microsoft.com/office/word/2006/wordml" xmlns:wps="http://schemas.microsoft.com/office/word/2010/wordprocessingShape" mc:Ignorable="w14 w15 w16se w16cid w16 w16cex w16sdtdh wp14">
+  <w:abstractNum w:abstractNumId="0" w15:restartNumberingAfterBreak="0">
+    <w:nsid w:val="1E457BE2"/>
+    <w:multiLevelType w:val="hybridMultilevel"/>
+    <w:tmpl w:val="DAB26DDE"/>
+    <w:lvl w:ilvl="0" w:tplc="E5AC8AEE">
+      <w:start w:val="1"/>
+      <w:numFmt w:val="decimal"/>
+      <w:lvlText w:val="%1."/>
+      <w:lvlJc w:val="left"/>
+      <w:pPr>
+        <w:ind w:left="720" w:hanging="360"/>
+      </w:pPr>
+      <w:rPr>
+        <w:rFonts w:hint="default"/>
+      </w:rPr>
+    </w:lvl>
+    <w:lvl w:ilvl="1" w:tplc="140A0019" w:tentative="1">
+      <w:start w:val="1"/>
+      <w:numFmt w:val="lowerLetter"/>
+      <w:lvlText w:val="%2."/>
+      <w:lvlJc w:val="left"/>
+      <w:pPr>
+        <w:ind w:left="1440" w:hanging="360"/>
+      </w:pPr>
+    </w:lvl>
+    <w:lvl w:ilvl="2" w:tplc="140A001B" w:tentative="1">
+      <w:start w:val="1"/>
+      <w:numFmt w:val="lowerRoman"/>
+      <w:lvlText w:val="%3."/>
+      <w:lvlJc w:val="right"/>
+      <w:pPr>
+        <w:ind w:left="2160" w:hanging="180"/>
+      </w:pPr>
+    </w:lvl>
+    <w:lvl w:ilvl="3" w:tplc="140A000F" w:tentative="1">
+      <w:start w:val="1"/>
+      <w:numFmt w:val="decimal"/>
+      <w:lvlText w:val="%4."/>
+      <w:lvlJc w:val="left"/>
+      <w:pPr>
+        <w:ind w:left="2880" w:hanging="360"/>
+      </w:pPr>
+    </w:lvl>
+    <w:lvl w:ilvl="4" w:tplc="140A0019" w:tentative="1">
+      <w:start w:val="1"/>
+      <w:numFmt w:val="lowerLetter"/>
+      <w:lvlText w:val="%5."/>
+      <w:lvlJc w:val="left"/>
+      <w:pPr>
+        <w:ind w:left="3600" w:hanging="360"/>
+      </w:pPr>
+    </w:lvl>
+    <w:lvl w:ilvl="5" w:tplc="140A001B" w:tentative="1">
+      <w:start w:val="1"/>
+      <w:numFmt w:val="lowerRoman"/>
+      <w:lvlText w:val="%6."/>
+      <w:lvlJc w:val="right"/>
+      <w:pPr>
+        <w:ind w:left="4320" w:hanging="180"/>
+      </w:pPr>
+    </w:lvl>
+    <w:lvl w:ilvl="6" w:tplc="140A000F" w:tentative="1">
+      <w:start w:val="1"/>
+      <w:numFmt w:val="decimal"/>
+      <w:lvlText w:val="%7."/>
+      <w:lvlJc w:val="left"/>
+      <w:pPr>
+        <w:ind w:left="5040" w:hanging="360"/>
+      </w:pPr>
+    </w:lvl>
+    <w:lvl w:ilvl="7" w:tplc="140A0019" w:tentative="1">
+      <w:start w:val="1"/>
+      <w:numFmt w:val="lowerLetter"/>
+      <w:lvlText w:val="%8."/>
+      <w:lvlJc w:val="left"/>
+      <w:pPr>
+        <w:ind w:left="5760" w:hanging="360"/>
+      </w:pPr>
+    </w:lvl>
+    <w:lvl w:ilvl="8" w:tplc="140A001B" w:tentative="1">
+      <w:start w:val="1"/>
+      <w:numFmt w:val="lowerRoman"/>
+      <w:lvlText w:val="%9."/>
+      <w:lvlJc w:val="right"/>
+      <w:pPr>
+        <w:ind w:left="6480" w:hanging="180"/>
+      </w:pPr>
+    </w:lvl>
+  </w:abstractNum>
+  <w:abstractNum w:abstractNumId="1" w15:restartNumberingAfterBreak="0">
+    <w:nsid w:val="58A5717F"/>
+    <w:multiLevelType w:val="hybridMultilevel"/>
+    <w:tmpl w:val="269A3688"/>
+    <w:lvl w:ilvl="0" w:tplc="E5AC8AEE">
+      <w:start w:val="1"/>
+      <w:numFmt w:val="decimal"/>
+      <w:lvlText w:val="%1."/>
+      <w:lvlJc w:val="left"/>
+      <w:pPr>
+        <w:ind w:left="720" w:hanging="360"/>
+      </w:pPr>
+      <w:rPr>
+        <w:rFonts w:hint="default"/>
+      </w:rPr>
+    </w:lvl>
+    <w:lvl w:ilvl="1" w:tplc="140A0019" w:tentative="1">
+      <w:start w:val="1"/>
+      <w:numFmt w:val="lowerLetter"/>
+      <w:lvlText w:val="%2."/>
+      <w:lvlJc w:val="left"/>
+      <w:pPr>
+        <w:ind w:left="1440" w:hanging="360"/>
+      </w:pPr>
+    </w:lvl>
+    <w:lvl w:ilvl="2" w:tplc="140A001B" w:tentative="1">
+      <w:start w:val="1"/>
+      <w:numFmt w:val="lowerRoman"/>
+      <w:lvlText w:val="%3."/>
+      <w:lvlJc w:val="right"/>
+      <w:pPr>
+        <w:ind w:left="2160" w:hanging="180"/>
+      </w:pPr>
+    </w:lvl>
+    <w:lvl w:ilvl="3" w:tplc="140A000F" w:tentative="1">
+      <w:start w:val="1"/>
+      <w:numFmt w:val="decimal"/>
+      <w:lvlText w:val="%4."/>
+      <w:lvlJc w:val="left"/>
+      <w:pPr>
+        <w:ind w:left="2880" w:hanging="360"/>
+      </w:pPr>
+    </w:lvl>
+    <w:lvl w:ilvl="4" w:tplc="140A0019" w:tentative="1">
+      <w:start w:val="1"/>
+      <w:numFmt w:val="lowerLetter"/>
+      <w:lvlText w:val="%5."/>
+      <w:lvlJc w:val="left"/>
+      <w:pPr>
+        <w:ind w:left="3600" w:hanging="360"/>
+      </w:pPr>
+    </w:lvl>
+    <w:lvl w:ilvl="5" w:tplc="140A001B" w:tentative="1">
+      <w:start w:val="1"/>
+      <w:numFmt w:val="lowerRoman"/>
+      <w:lvlText w:val="%6."/>
+      <w:lvlJc w:val="right"/>
+      <w:pPr>
+        <w:ind w:left="4320" w:hanging="180"/>
+      </w:pPr>
+    </w:lvl>
+    <w:lvl w:ilvl="6" w:tplc="140A000F" w:tentative="1">
+      <w:start w:val="1"/>
+      <w:numFmt w:val="decimal"/>
+      <w:lvlText w:val="%7."/>
+      <w:lvlJc w:val="left"/>
+      <w:pPr>
+        <w:ind w:left="5040" w:hanging="360"/>
+      </w:pPr>
+    </w:lvl>
+    <w:lvl w:ilvl="7" w:tplc="140A0019" w:tentative="1">
+      <w:start w:val="1"/>
+      <w:numFmt w:val="lowerLetter"/>
+      <w:lvlText w:val="%8."/>
+      <w:lvlJc w:val="left"/>
+      <w:pPr>
+        <w:ind w:left="5760" w:hanging="360"/>
+      </w:pPr>
+    </w:lvl>
+    <w:lvl w:ilvl="8" w:tplc="140A001B" w:tentative="1">
+      <w:start w:val="1"/>
+      <w:numFmt w:val="lowerRoman"/>
+      <w:lvlText w:val="%9."/>
+      <w:lvlJc w:val="right"/>
+      <w:pPr>
+        <w:ind w:left="6480" w:hanging="180"/>
+      </w:pPr>
+    </w:lvl>
+  </w:abstractNum>
+  <w:abstractNum w:abstractNumId="2" w15:restartNumberingAfterBreak="0">
+    <w:nsid w:val="5CDD5631"/>
+    <w:multiLevelType w:val="hybridMultilevel"/>
+    <w:tmpl w:val="717C325A"/>
+    <w:lvl w:ilvl="0" w:tplc="E5AC8AEE">
+      <w:start w:val="1"/>
+      <w:numFmt w:val="decimal"/>
+      <w:lvlText w:val="%1."/>
+      <w:lvlJc w:val="left"/>
+      <w:pPr>
+        <w:ind w:left="720" w:hanging="360"/>
+      </w:pPr>
+      <w:rPr>
+        <w:rFonts w:hint="default"/>
+      </w:rPr>
+    </w:lvl>
+    <w:lvl w:ilvl="1" w:tplc="140A0019" w:tentative="1">
+      <w:start w:val="1"/>
+      <w:numFmt w:val="lowerLetter"/>
+      <w:lvlText w:val="%2."/>
+      <w:lvlJc w:val="left"/>
+      <w:pPr>
+        <w:ind w:left="1440" w:hanging="360"/>
+      </w:pPr>
+    </w:lvl>
+    <w:lvl w:ilvl="2" w:tplc="140A001B" w:tentative="1">
+      <w:start w:val="1"/>
+      <w:numFmt w:val="lowerRoman"/>
+      <w:lvlText w:val="%3."/>
+      <w:lvlJc w:val="right"/>
+      <w:pPr>
+        <w:ind w:left="2160" w:hanging="180"/>
+      </w:pPr>
+    </w:lvl>
+    <w:lvl w:ilvl="3" w:tplc="140A000F" w:tentative="1">
+      <w:start w:val="1"/>
+      <w:numFmt w:val="decimal"/>
+      <w:lvlText w:val="%4."/>
+      <w:lvlJc w:val="left"/>
+      <w:pPr>
+        <w:ind w:left="2880" w:hanging="360"/>
+      </w:pPr>
+    </w:lvl>
+    <w:lvl w:ilvl="4" w:tplc="140A0019" w:tentative="1">
+      <w:start w:val="1"/>
+      <w:numFmt w:val="lowerLetter"/>
+      <w:lvlText w:val="%5."/>
+      <w:lvlJc w:val="left"/>
+      <w:pPr>
+        <w:ind w:left="3600" w:hanging="360"/>
+      </w:pPr>
+    </w:lvl>
+    <w:lvl w:ilvl="5" w:tplc="140A001B" w:tentative="1">
+      <w:start w:val="1"/>
+      <w:numFmt w:val="lowerRoman"/>
+      <w:lvlText w:val="%6."/>
+      <w:lvlJc w:val="right"/>
+      <w:pPr>
+        <w:ind w:left="4320" w:hanging="180"/>
+      </w:pPr>
+    </w:lvl>
+    <w:lvl w:ilvl="6" w:tplc="140A000F" w:tentative="1">
+      <w:start w:val="1"/>
+      <w:numFmt w:val="decimal"/>
+      <w:lvlText w:val="%7."/>
+      <w:lvlJc w:val="left"/>
+      <w:pPr>
+        <w:ind w:left="5040" w:hanging="360"/>
+      </w:pPr>
+    </w:lvl>
+    <w:lvl w:ilvl="7" w:tplc="140A0019" w:tentative="1">
+      <w:start w:val="1"/>
+      <w:numFmt w:val="lowerLetter"/>
+      <w:lvlText w:val="%8."/>
+      <w:lvlJc w:val="left"/>
+      <w:pPr>
+        <w:ind w:left="5760" w:hanging="360"/>
+      </w:pPr>
+    </w:lvl>
+    <w:lvl w:ilvl="8" w:tplc="140A001B" w:tentative="1">
+      <w:start w:val="1"/>
+      <w:numFmt w:val="lowerRoman"/>
+      <w:lvlText w:val="%9."/>
+      <w:lvlJc w:val="right"/>
+      <w:pPr>
+        <w:ind w:left="6480" w:hanging="180"/>
+      </w:pPr>
+    </w:lvl>
+  </w:abstractNum>
+  <w:num w:numId="1" w16cid:durableId="1779136062">
+    <w:abstractNumId w:val="2"/>
+  </w:num>
+  <w:num w:numId="2" w16cid:durableId="1266765709">
+    <w:abstractNumId w:val="0"/>
+  </w:num>
+  <w:num w:numId="3" w16cid:durableId="652218645">
+    <w:abstractNumId w:val="1"/>
+  </w:num>
+</w:numbering>
 </file>
 
 <file path=word/styles.xml><?xml version="1.0" encoding="utf-8"?>
@@ -590,6 +1424,17 @@
     <w:semiHidden/>
     <w:unhideWhenUsed/>
   </w:style>
+  <w:style w:type="paragraph" w:styleId="Prrafodelista">
+    <w:name w:val="List Paragraph"/>
+    <w:basedOn w:val="Normal"/>
+    <w:uiPriority w:val="34"/>
+    <w:qFormat/>
+    <w:rsid w:val="00F91834"/>
+    <w:pPr>
+      <w:ind w:left="720"/>
+      <w:contextualSpacing/>
+    </w:pPr>
+  </w:style>
 </w:styles>
 </file>
 

</xml_diff>

<commit_message>
Se avanzo el documento
</commit_message>
<xml_diff>
--- a/Documentacion.docx
+++ b/Documentacion.docx
@@ -109,16 +109,8 @@
         <w:rPr>
           <w:lang w:val="en-US"/>
         </w:rPr>
-        <w:t xml:space="preserve">Among the libraries used in the project is </w:t>
-      </w:r>
-      <w:proofErr w:type="spellStart"/>
-      <w:r>
-        <w:rPr>
-          <w:lang w:val="en-US"/>
-        </w:rPr>
-        <w:t>Tkinter</w:t>
-      </w:r>
-      <w:proofErr w:type="spellEnd"/>
+        <w:t>Among the libraries used in the project is Tkinter</w:t>
+      </w:r>
       <w:r>
         <w:rPr>
           <w:lang w:val="en-US"/>
@@ -131,7 +123,6 @@
         </w:rPr>
         <w:t xml:space="preserve">. The entire startup interface was made with </w:t>
       </w:r>
-      <w:proofErr w:type="spellStart"/>
       <w:r>
         <w:rPr>
           <w:lang w:val="en-US"/>
@@ -142,14 +133,7 @@
         <w:rPr>
           <w:lang w:val="en-US"/>
         </w:rPr>
-        <w:t>kinter</w:t>
-      </w:r>
-      <w:proofErr w:type="spellEnd"/>
-      <w:r>
-        <w:rPr>
-          <w:lang w:val="en-US"/>
-        </w:rPr>
-        <w:t>, this includes the registration screen, the about screen, the help screen, and the ship selection screen.</w:t>
+        <w:t>kinter, this includes the registration screen, the about screen, the help screen, and the ship selection screen.</w:t>
       </w:r>
       <w:r>
         <w:rPr>
@@ -173,6 +157,18 @@
         <w:rPr>
           <w:lang w:val="en-US"/>
         </w:rPr>
+        <w:t>In addition, the VLC library was used for background sound management in the game.</w:t>
+      </w:r>
+      <w:r>
+        <w:rPr>
+          <w:lang w:val="en-US"/>
+        </w:rPr>
+        <w:t xml:space="preserve"> </w:t>
+      </w:r>
+      <w:r>
+        <w:rPr>
+          <w:lang w:val="en-US"/>
+        </w:rPr>
         <w:t>A method of code development was used, which consists of implementing the use of different canvas for each window to be displayed</w:t>
       </w:r>
       <w:r>
@@ -185,21 +181,7 @@
         <w:rPr>
           <w:lang w:val="en-US"/>
         </w:rPr>
-        <w:t>for this we used the .</w:t>
-      </w:r>
-      <w:proofErr w:type="spellStart"/>
-      <w:r>
-        <w:rPr>
-          <w:lang w:val="en-US"/>
-        </w:rPr>
-        <w:t>place_forget</w:t>
-      </w:r>
-      <w:proofErr w:type="spellEnd"/>
-      <w:r>
-        <w:rPr>
-          <w:lang w:val="en-US"/>
-        </w:rPr>
-        <w:t>() method that allows to forget that a canvas was placed and put another one in its place.</w:t>
+        <w:t>for this we used the .place_forget() method that allows to forget that a canvas was placed and put another one in its place.</w:t>
       </w:r>
       <w:r>
         <w:rPr>
@@ -211,35 +193,7 @@
         <w:rPr>
           <w:lang w:val="en-US"/>
         </w:rPr>
-        <w:t>Each window function, performs the .</w:t>
-      </w:r>
-      <w:proofErr w:type="spellStart"/>
-      <w:r>
-        <w:rPr>
-          <w:lang w:val="en-US"/>
-        </w:rPr>
-        <w:t>place_forget</w:t>
-      </w:r>
-      <w:proofErr w:type="spellEnd"/>
-      <w:r>
-        <w:rPr>
-          <w:lang w:val="en-US"/>
-        </w:rPr>
-        <w:t xml:space="preserve"> of the previous canvas and does the .place of the new </w:t>
-      </w:r>
-      <w:proofErr w:type="spellStart"/>
-      <w:r>
-        <w:rPr>
-          <w:lang w:val="en-US"/>
-        </w:rPr>
-        <w:t>canva</w:t>
-      </w:r>
-      <w:proofErr w:type="spellEnd"/>
-      <w:r>
-        <w:rPr>
-          <w:lang w:val="en-US"/>
-        </w:rPr>
-        <w:t>, this for all windows.</w:t>
+        <w:t>Each window function, performs the .place_forget of the previous canvas and does the .place of the new canva, this for all windows.</w:t>
       </w:r>
     </w:p>
     <w:p>
@@ -286,35 +240,7 @@
         <w:rPr>
           <w:lang w:val="en-US"/>
         </w:rPr>
-        <w:t xml:space="preserve">Using the </w:t>
-      </w:r>
-      <w:proofErr w:type="spellStart"/>
-      <w:r>
-        <w:rPr>
-          <w:lang w:val="en-US"/>
-        </w:rPr>
-        <w:t>Tkinter</w:t>
-      </w:r>
-      <w:proofErr w:type="spellEnd"/>
-      <w:r>
-        <w:rPr>
-          <w:lang w:val="en-US"/>
-        </w:rPr>
-        <w:t xml:space="preserve"> module for window management and GUI realization is an advantage over </w:t>
-      </w:r>
-      <w:proofErr w:type="spellStart"/>
-      <w:r>
-        <w:rPr>
-          <w:lang w:val="en-US"/>
-        </w:rPr>
-        <w:t>pygame</w:t>
-      </w:r>
-      <w:proofErr w:type="spellEnd"/>
-      <w:r>
-        <w:rPr>
-          <w:lang w:val="en-US"/>
-        </w:rPr>
-        <w:t>.</w:t>
+        <w:t>Using the Tkinter module for window management and GUI realization is an advantage over pygame.</w:t>
       </w:r>
     </w:p>
     <w:p>
@@ -333,21 +259,7 @@
         <w:rPr>
           <w:lang w:val="en-US"/>
         </w:rPr>
-        <w:t>In our case, the use of the .</w:t>
-      </w:r>
-      <w:proofErr w:type="spellStart"/>
-      <w:r>
-        <w:rPr>
-          <w:lang w:val="en-US"/>
-        </w:rPr>
-        <w:t>place_forget</w:t>
-      </w:r>
-      <w:proofErr w:type="spellEnd"/>
-      <w:r>
-        <w:rPr>
-          <w:lang w:val="en-US"/>
-        </w:rPr>
-        <w:t xml:space="preserve"> method facilitated the management of the windows since it was very easy to create and close them.</w:t>
+        <w:t>In our case, the use of the .place_forget method facilitated the management of the windows since it was very easy to create and close them.</w:t>
       </w:r>
     </w:p>
     <w:p>
@@ -385,49 +297,7 @@
         <w:rPr>
           <w:lang w:val="en-US"/>
         </w:rPr>
-        <w:t xml:space="preserve">The use of </w:t>
-      </w:r>
-      <w:proofErr w:type="spellStart"/>
-      <w:r>
-        <w:rPr>
-          <w:lang w:val="en-US"/>
-        </w:rPr>
-        <w:t>OptionMenu</w:t>
-      </w:r>
-      <w:proofErr w:type="spellEnd"/>
-      <w:r>
-        <w:rPr>
-          <w:lang w:val="en-US"/>
-        </w:rPr>
-        <w:t xml:space="preserve"> and </w:t>
-      </w:r>
-      <w:proofErr w:type="spellStart"/>
-      <w:r>
-        <w:rPr>
-          <w:lang w:val="en-US"/>
-        </w:rPr>
-        <w:t>radioButton</w:t>
-      </w:r>
-      <w:proofErr w:type="spellEnd"/>
-      <w:r>
-        <w:rPr>
-          <w:lang w:val="en-US"/>
-        </w:rPr>
-        <w:t xml:space="preserve"> for the realization of buttons and selectors is a visual and handling advantage over conventional </w:t>
-      </w:r>
-      <w:proofErr w:type="spellStart"/>
-      <w:r>
-        <w:rPr>
-          <w:lang w:val="en-US"/>
-        </w:rPr>
-        <w:t>Tkinter</w:t>
-      </w:r>
-      <w:proofErr w:type="spellEnd"/>
-      <w:r>
-        <w:rPr>
-          <w:lang w:val="en-US"/>
-        </w:rPr>
-        <w:t xml:space="preserve"> buttons.</w:t>
+        <w:t>The use of OptionMenu and radioButton for the realization of buttons and selectors is a visual and handling advantage over conventional Tkinter buttons.</w:t>
       </w:r>
     </w:p>
     <w:p>
@@ -484,21 +354,7 @@
         <w:rPr>
           <w:lang w:val="en-US"/>
         </w:rPr>
-        <w:t xml:space="preserve">The use of paint, </w:t>
-      </w:r>
-      <w:proofErr w:type="spellStart"/>
-      <w:r>
-        <w:rPr>
-          <w:lang w:val="en-US"/>
-        </w:rPr>
-        <w:t>canva</w:t>
-      </w:r>
-      <w:proofErr w:type="spellEnd"/>
-      <w:r>
-        <w:rPr>
-          <w:lang w:val="en-US"/>
-        </w:rPr>
-        <w:t xml:space="preserve"> and photoshop allows for optimal image management in terms of image editing.</w:t>
+        <w:t>The use of paint, canva and photoshop allows for optimal image management in terms of image editing.</w:t>
       </w:r>
     </w:p>
     <w:p>
@@ -517,21 +373,7 @@
         <w:rPr>
           <w:lang w:val="en-US"/>
         </w:rPr>
-        <w:t xml:space="preserve">The use of </w:t>
-      </w:r>
-      <w:proofErr w:type="spellStart"/>
-      <w:r>
-        <w:rPr>
-          <w:lang w:val="en-US"/>
-        </w:rPr>
-        <w:t>github</w:t>
-      </w:r>
-      <w:proofErr w:type="spellEnd"/>
-      <w:r>
-        <w:rPr>
-          <w:lang w:val="en-US"/>
-        </w:rPr>
-        <w:t xml:space="preserve"> for version control allows to keep a better control of what is being done and who is doing it.</w:t>
+        <w:t>The use of github for version control allows to keep a better control of what is being done and who is doing it.</w:t>
       </w:r>
     </w:p>
     <w:p>
@@ -550,21 +392,7 @@
         <w:rPr>
           <w:lang w:val="en-US"/>
         </w:rPr>
-        <w:t xml:space="preserve">The use of Visual Studio Code and PyCharm extensions allows for better management of </w:t>
-      </w:r>
-      <w:proofErr w:type="spellStart"/>
-      <w:r>
-        <w:rPr>
-          <w:lang w:val="en-US"/>
-        </w:rPr>
-        <w:t>github</w:t>
-      </w:r>
-      <w:proofErr w:type="spellEnd"/>
-      <w:r>
-        <w:rPr>
-          <w:lang w:val="en-US"/>
-        </w:rPr>
-        <w:t xml:space="preserve"> version control.</w:t>
+        <w:t>The use of Visual Studio Code and PyCharm extensions allows for better management of github version control.</w:t>
       </w:r>
     </w:p>
     <w:p>
@@ -583,35 +411,7 @@
         <w:rPr>
           <w:lang w:val="en-US"/>
         </w:rPr>
-        <w:t xml:space="preserve">The use of </w:t>
-      </w:r>
-      <w:proofErr w:type="spellStart"/>
-      <w:r>
-        <w:rPr>
-          <w:lang w:val="en-US"/>
-        </w:rPr>
-        <w:t>pyfirmata</w:t>
-      </w:r>
-      <w:proofErr w:type="spellEnd"/>
-      <w:r>
-        <w:rPr>
-          <w:lang w:val="en-US"/>
-        </w:rPr>
-        <w:t xml:space="preserve"> to control the </w:t>
-      </w:r>
-      <w:proofErr w:type="spellStart"/>
-      <w:r>
-        <w:rPr>
-          <w:lang w:val="en-US"/>
-        </w:rPr>
-        <w:t>arduino</w:t>
-      </w:r>
-      <w:proofErr w:type="spellEnd"/>
-      <w:r>
-        <w:rPr>
-          <w:lang w:val="en-US"/>
-        </w:rPr>
-        <w:t xml:space="preserve"> with python is much better than any other module for the same purpose.</w:t>
+        <w:t>The use of pyfirmata to control the arduino with python is much better than any other module for the same purpose.</w:t>
       </w:r>
     </w:p>
     <w:p>
@@ -652,21 +452,7 @@
         <w:rPr>
           <w:lang w:val="en-US"/>
         </w:rPr>
-        <w:t xml:space="preserve">We recommend the use of </w:t>
-      </w:r>
-      <w:proofErr w:type="spellStart"/>
-      <w:r>
-        <w:rPr>
-          <w:lang w:val="en-US"/>
-        </w:rPr>
-        <w:t>pygame</w:t>
-      </w:r>
-      <w:proofErr w:type="spellEnd"/>
-      <w:r>
-        <w:rPr>
-          <w:lang w:val="en-US"/>
-        </w:rPr>
-        <w:t xml:space="preserve"> for the game, as this allows to simplify the handling of all the functions for the game.</w:t>
+        <w:t>We recommend the use of pygame for the game, as this allows to simplify the handling of all the functions for the game.</w:t>
       </w:r>
     </w:p>
     <w:p>
@@ -681,6 +467,250 @@
           <w:lang w:val="en-US"/>
         </w:rPr>
       </w:pPr>
+      <w:r>
+        <w:rPr>
+          <w:lang w:val="en-US"/>
+        </w:rPr>
+        <w:t>It is recommended to use the VLC library for sound management, as it is more intuitive than pygame.</w:t>
+      </w:r>
+    </w:p>
+    <w:p>
+      <w:pPr>
+        <w:pStyle w:val="Prrafodelista"/>
+        <w:numPr>
+          <w:ilvl w:val="0"/>
+          <w:numId w:val="1"/>
+        </w:numPr>
+        <w:jc w:val="both"/>
+        <w:rPr>
+          <w:lang w:val="en-US"/>
+        </w:rPr>
+      </w:pPr>
+      <w:r>
+        <w:rPr>
+          <w:lang w:val="en-US"/>
+        </w:rPr>
+        <w:t>It is recommended to start work of this caliber earl</w:t>
+      </w:r>
+      <w:r>
+        <w:rPr>
+          <w:lang w:val="en-US"/>
+        </w:rPr>
+        <w:t>ier</w:t>
+      </w:r>
+      <w:r>
+        <w:rPr>
+          <w:lang w:val="en-US"/>
+        </w:rPr>
+        <w:t xml:space="preserve"> to improve performance.</w:t>
+      </w:r>
+    </w:p>
+    <w:p>
+      <w:pPr>
+        <w:pStyle w:val="Prrafodelista"/>
+        <w:numPr>
+          <w:ilvl w:val="0"/>
+          <w:numId w:val="1"/>
+        </w:numPr>
+        <w:jc w:val="both"/>
+        <w:rPr>
+          <w:lang w:val="en-US"/>
+        </w:rPr>
+      </w:pPr>
+      <w:r>
+        <w:rPr>
+          <w:lang w:val="en-US"/>
+        </w:rPr>
+        <w:t>We recommend the use of github for version management to work in a better way.</w:t>
+      </w:r>
+    </w:p>
+    <w:p>
+      <w:pPr>
+        <w:pStyle w:val="Prrafodelista"/>
+        <w:numPr>
+          <w:ilvl w:val="0"/>
+          <w:numId w:val="1"/>
+        </w:numPr>
+        <w:jc w:val="both"/>
+        <w:rPr>
+          <w:lang w:val="en-US"/>
+        </w:rPr>
+      </w:pPr>
+      <w:r>
+        <w:rPr>
+          <w:lang w:val="en-US"/>
+        </w:rPr>
+        <w:t>The use of github is recommended for the development of the logbook as it allows an efficient management of the changes.</w:t>
+      </w:r>
+    </w:p>
+    <w:p>
+      <w:pPr>
+        <w:pStyle w:val="Prrafodelista"/>
+        <w:numPr>
+          <w:ilvl w:val="0"/>
+          <w:numId w:val="1"/>
+        </w:numPr>
+        <w:jc w:val="both"/>
+        <w:rPr>
+          <w:lang w:val="en-US"/>
+        </w:rPr>
+      </w:pPr>
+      <w:r>
+        <w:rPr>
+          <w:lang w:val="en-US"/>
+        </w:rPr>
+        <w:t>The use of discord for meetings is recommended because it is very efficient.</w:t>
+      </w:r>
+    </w:p>
+    <w:p>
+      <w:pPr>
+        <w:pStyle w:val="Prrafodelista"/>
+        <w:jc w:val="both"/>
+        <w:rPr>
+          <w:lang w:val="en-US"/>
+        </w:rPr>
+      </w:pPr>
+    </w:p>
+    <w:p>
+      <w:pPr>
+        <w:jc w:val="both"/>
+        <w:rPr>
+          <w:lang w:val="en-US"/>
+        </w:rPr>
+      </w:pPr>
+      <w:r>
+        <w:rPr>
+          <w:lang w:val="en-US"/>
+        </w:rPr>
+        <w:t>Results analysis</w:t>
+      </w:r>
+      <w:r>
+        <w:rPr>
+          <w:lang w:val="en-US"/>
+        </w:rPr>
+        <w:t>:</w:t>
+      </w:r>
+    </w:p>
+    <w:p>
+      <w:pPr>
+        <w:jc w:val="both"/>
+        <w:rPr>
+          <w:lang w:val="en-US"/>
+        </w:rPr>
+      </w:pPr>
+      <w:r>
+        <w:rPr>
+          <w:lang w:val="en-US"/>
+        </w:rPr>
+        <w:lastRenderedPageBreak/>
+        <w:tab/>
+      </w:r>
+      <w:r>
+        <w:rPr>
+          <w:lang w:val="en-US"/>
+        </w:rPr>
+        <w:drawing>
+          <wp:inline distT="0" distB="0" distL="0" distR="0" wp14:anchorId="48EA1EAD" wp14:editId="315DEC09">
+            <wp:extent cx="6447155" cy="4030980"/>
+            <wp:effectExtent l="0" t="0" r="0" b="7620"/>
+            <wp:docPr id="2" name="Imagen 2" descr="Diagrama&#10;&#10;Descripción generada automáticamente"/>
+            <wp:cNvGraphicFramePr>
+              <a:graphicFrameLocks xmlns:a="http://schemas.openxmlformats.org/drawingml/2006/main" noChangeAspect="1"/>
+            </wp:cNvGraphicFramePr>
+            <a:graphic xmlns:a="http://schemas.openxmlformats.org/drawingml/2006/main">
+              <a:graphicData uri="http://schemas.openxmlformats.org/drawingml/2006/picture">
+                <pic:pic xmlns:pic="http://schemas.openxmlformats.org/drawingml/2006/picture">
+                  <pic:nvPicPr>
+                    <pic:cNvPr id="2" name="Imagen 2" descr="Diagrama&#10;&#10;Descripción generada automáticamente"/>
+                    <pic:cNvPicPr/>
+                  </pic:nvPicPr>
+                  <pic:blipFill>
+                    <a:blip r:embed="rId6"/>
+                    <a:stretch>
+                      <a:fillRect/>
+                    </a:stretch>
+                  </pic:blipFill>
+                  <pic:spPr>
+                    <a:xfrm>
+                      <a:off x="0" y="0"/>
+                      <a:ext cx="6447155" cy="4030980"/>
+                    </a:xfrm>
+                    <a:prstGeom prst="rect">
+                      <a:avLst/>
+                    </a:prstGeom>
+                  </pic:spPr>
+                </pic:pic>
+              </a:graphicData>
+            </a:graphic>
+          </wp:inline>
+        </w:drawing>
+      </w:r>
+    </w:p>
+    <w:p>
+      <w:pPr>
+        <w:jc w:val="both"/>
+        <w:rPr>
+          <w:lang w:val="en-US"/>
+        </w:rPr>
+      </w:pPr>
+    </w:p>
+    <w:p>
+      <w:pPr>
+        <w:jc w:val="both"/>
+        <w:rPr>
+          <w:lang w:val="en-US"/>
+        </w:rPr>
+      </w:pPr>
+      <w:r>
+        <w:rPr>
+          <w:lang w:val="en-US"/>
+        </w:rPr>
+        <w:t>Test protocol:</w:t>
+      </w:r>
+    </w:p>
+    <w:p>
+      <w:pPr>
+        <w:ind w:firstLine="720"/>
+        <w:jc w:val="both"/>
+        <w:rPr>
+          <w:lang w:val="en-US"/>
+        </w:rPr>
+      </w:pPr>
+      <w:r>
+        <w:rPr>
+          <w:lang w:val="en-US"/>
+        </w:rPr>
+        <w:t>Each button was tested to ensure that it worked correctly with each of its functions.</w:t>
+      </w:r>
+    </w:p>
+    <w:p>
+      <w:pPr>
+        <w:ind w:firstLine="720"/>
+        <w:jc w:val="both"/>
+        <w:rPr>
+          <w:lang w:val="en-US"/>
+        </w:rPr>
+      </w:pPr>
+      <w:r>
+        <w:rPr>
+          <w:lang w:val="en-US"/>
+        </w:rPr>
+        <w:t>Data handling functions were tested with temporary files</w:t>
+      </w:r>
+    </w:p>
+    <w:p>
+      <w:pPr>
+        <w:jc w:val="both"/>
+        <w:rPr>
+          <w:lang w:val="en-US"/>
+        </w:rPr>
+      </w:pPr>
+      <w:r>
+        <w:rPr>
+          <w:lang w:val="en-US"/>
+        </w:rPr>
+        <w:t xml:space="preserve"> </w:t>
+      </w:r>
     </w:p>
     <w:p>
       <w:pPr>

</xml_diff>